<commit_message>
Change file link on report
</commit_message>
<xml_diff>
--- a/SEM_1/Programming/Lab1/report.docx
+++ b/SEM_1/Programming/Lab1/report.docx
@@ -1157,25 +1157,19 @@
     <w:p>
       <w:pPr>
         <w:spacing w:after="0"/>
-        <w:ind w:left="420"/>
-      </w:pPr>
-      <w:r>
+        <w:ind w:left="405"/>
         <w:rPr>
           <w:rFonts w:ascii="Times New Roman" w:eastAsia="Times New Roman" w:hAnsi="Times New Roman" w:cs="Times New Roman"/>
           <w:b/>
           <w:color w:val="333333"/>
           <w:sz w:val="24"/>
         </w:rPr>
-        <w:t xml:space="preserve"> </w:t>
-      </w:r>
+      </w:pPr>
     </w:p>
     <w:p>
       <w:pPr>
         <w:spacing w:after="0"/>
         <w:ind w:left="355" w:hanging="10"/>
-        <w:rPr>
-          <w:lang w:val="ru-RU"/>
-        </w:rPr>
       </w:pPr>
       <w:r>
         <w:rPr>
@@ -1184,22 +1178,69 @@
           <w:sz w:val="21"/>
           <w:lang w:val="ru-RU"/>
         </w:rPr>
-        <w:t xml:space="preserve">Репозиторий: </w:t>
+        <w:t>Репозиторий</w:t>
+      </w:r>
+      <w:r>
+        <w:rPr>
+          <w:rFonts w:ascii="Times New Roman" w:eastAsia="Times New Roman" w:hAnsi="Times New Roman" w:cs="Times New Roman"/>
+          <w:color w:val="333333"/>
+          <w:sz w:val="21"/>
+          <w:lang w:val="ru-RU"/>
+        </w:rPr>
+        <w:t>:</w:t>
+      </w:r>
+      <w:r>
+        <w:rPr>
+          <w:lang w:val="ru-RU"/>
+        </w:rPr>
+        <w:t xml:space="preserve"> </w:t>
       </w:r>
       <w:hyperlink r:id="rId7" w:history="1">
         <w:r>
           <w:rPr>
             <w:rStyle w:val="Hyperlink"/>
-            <w:rFonts w:ascii="Times New Roman" w:eastAsia="Times New Roman" w:hAnsi="Times New Roman" w:cs="Times New Roman"/>
-            <w:sz w:val="21"/>
+            <w:lang w:val="ru-RU"/>
+          </w:rPr>
+          <w:t>https://github.com/Azimjonm2333/ITMO_SWE/</w:t>
+        </w:r>
+      </w:hyperlink>
+    </w:p>
+    <w:p>
+      <w:pPr>
+        <w:spacing w:after="0"/>
+        <w:ind w:left="355" w:hanging="10"/>
+        <w:rPr>
+          <w:lang w:val="ru-RU"/>
+        </w:rPr>
+      </w:pPr>
+      <w:r>
+        <w:rPr>
+          <w:rFonts w:ascii="Times New Roman" w:eastAsia="Times New Roman" w:hAnsi="Times New Roman" w:cs="Times New Roman"/>
+          <w:color w:val="333333"/>
+          <w:sz w:val="21"/>
+          <w:lang w:val="ru-RU"/>
+        </w:rPr>
+        <w:t>Файл</w:t>
+      </w:r>
+      <w:r>
+        <w:rPr>
+          <w:rFonts w:ascii="Times New Roman" w:eastAsia="Times New Roman" w:hAnsi="Times New Roman" w:cs="Times New Roman"/>
+          <w:color w:val="333333"/>
+          <w:sz w:val="21"/>
+          <w:lang w:val="ru-RU"/>
+        </w:rPr>
+        <w:t xml:space="preserve">: </w:t>
+      </w:r>
+      <w:hyperlink r:id="rId8" w:history="1">
+        <w:r>
+          <w:rPr>
+            <w:rStyle w:val="Hyperlink"/>
           </w:rPr>
           <w:t>https</w:t>
         </w:r>
         <w:r>
           <w:rPr>
             <w:rStyle w:val="Hyperlink"/>
-            <w:rFonts w:ascii="Times New Roman" w:eastAsia="Times New Roman" w:hAnsi="Times New Roman" w:cs="Times New Roman"/>
-            <w:sz w:val="21"/>
             <w:lang w:val="ru-RU"/>
           </w:rPr>
           <w:t>://</w:t>
@@ -1208,8 +1249,6 @@
         <w:r>
           <w:rPr>
             <w:rStyle w:val="Hyperlink"/>
-            <w:rFonts w:ascii="Times New Roman" w:eastAsia="Times New Roman" w:hAnsi="Times New Roman" w:cs="Times New Roman"/>
-            <w:sz w:val="21"/>
           </w:rPr>
           <w:t>github</w:t>
         </w:r>
@@ -1217,8 +1256,6 @@
         <w:r>
           <w:rPr>
             <w:rStyle w:val="Hyperlink"/>
-            <w:rFonts w:ascii="Times New Roman" w:eastAsia="Times New Roman" w:hAnsi="Times New Roman" w:cs="Times New Roman"/>
-            <w:sz w:val="21"/>
             <w:lang w:val="ru-RU"/>
           </w:rPr>
           <w:t>.</w:t>
@@ -1226,16 +1263,12 @@
         <w:r>
           <w:rPr>
             <w:rStyle w:val="Hyperlink"/>
-            <w:rFonts w:ascii="Times New Roman" w:eastAsia="Times New Roman" w:hAnsi="Times New Roman" w:cs="Times New Roman"/>
-            <w:sz w:val="21"/>
           </w:rPr>
           <w:t>com</w:t>
         </w:r>
         <w:r>
           <w:rPr>
             <w:rStyle w:val="Hyperlink"/>
-            <w:rFonts w:ascii="Times New Roman" w:eastAsia="Times New Roman" w:hAnsi="Times New Roman" w:cs="Times New Roman"/>
-            <w:sz w:val="21"/>
             <w:lang w:val="ru-RU"/>
           </w:rPr>
           <w:t>/</w:t>
@@ -1244,8 +1277,6 @@
         <w:r>
           <w:rPr>
             <w:rStyle w:val="Hyperlink"/>
-            <w:rFonts w:ascii="Times New Roman" w:eastAsia="Times New Roman" w:hAnsi="Times New Roman" w:cs="Times New Roman"/>
-            <w:sz w:val="21"/>
           </w:rPr>
           <w:t>Azimjonm</w:t>
         </w:r>
@@ -1253,8 +1284,6 @@
         <w:r>
           <w:rPr>
             <w:rStyle w:val="Hyperlink"/>
-            <w:rFonts w:ascii="Times New Roman" w:eastAsia="Times New Roman" w:hAnsi="Times New Roman" w:cs="Times New Roman"/>
-            <w:sz w:val="21"/>
             <w:lang w:val="ru-RU"/>
           </w:rPr>
           <w:t>2333/</w:t>
@@ -1262,16 +1291,12 @@
         <w:r>
           <w:rPr>
             <w:rStyle w:val="Hyperlink"/>
-            <w:rFonts w:ascii="Times New Roman" w:eastAsia="Times New Roman" w:hAnsi="Times New Roman" w:cs="Times New Roman"/>
-            <w:sz w:val="21"/>
           </w:rPr>
           <w:t>ITMO</w:t>
         </w:r>
         <w:r>
           <w:rPr>
             <w:rStyle w:val="Hyperlink"/>
-            <w:rFonts w:ascii="Times New Roman" w:eastAsia="Times New Roman" w:hAnsi="Times New Roman" w:cs="Times New Roman"/>
-            <w:sz w:val="21"/>
             <w:lang w:val="ru-RU"/>
           </w:rPr>
           <w:t>_</w:t>
@@ -1279,16 +1304,12 @@
         <w:r>
           <w:rPr>
             <w:rStyle w:val="Hyperlink"/>
-            <w:rFonts w:ascii="Times New Roman" w:eastAsia="Times New Roman" w:hAnsi="Times New Roman" w:cs="Times New Roman"/>
-            <w:sz w:val="21"/>
           </w:rPr>
           <w:t>SWE</w:t>
         </w:r>
         <w:r>
           <w:rPr>
             <w:rStyle w:val="Hyperlink"/>
-            <w:rFonts w:ascii="Times New Roman" w:eastAsia="Times New Roman" w:hAnsi="Times New Roman" w:cs="Times New Roman"/>
-            <w:sz w:val="21"/>
             <w:lang w:val="ru-RU"/>
           </w:rPr>
           <w:t>/</w:t>
@@ -1296,16 +1317,38 @@
         <w:r>
           <w:rPr>
             <w:rStyle w:val="Hyperlink"/>
-            <w:rFonts w:ascii="Times New Roman" w:eastAsia="Times New Roman" w:hAnsi="Times New Roman" w:cs="Times New Roman"/>
-            <w:sz w:val="21"/>
+          </w:rPr>
+          <w:t>blob</w:t>
+        </w:r>
+        <w:r>
+          <w:rPr>
+            <w:rStyle w:val="Hyperlink"/>
+            <w:lang w:val="ru-RU"/>
+          </w:rPr>
+          <w:t>/</w:t>
+        </w:r>
+        <w:r>
+          <w:rPr>
+            <w:rStyle w:val="Hyperlink"/>
+          </w:rPr>
+          <w:t>main</w:t>
+        </w:r>
+        <w:r>
+          <w:rPr>
+            <w:rStyle w:val="Hyperlink"/>
+            <w:lang w:val="ru-RU"/>
+          </w:rPr>
+          <w:t>/</w:t>
+        </w:r>
+        <w:r>
+          <w:rPr>
+            <w:rStyle w:val="Hyperlink"/>
           </w:rPr>
           <w:t>SEM</w:t>
         </w:r>
         <w:r>
           <w:rPr>
             <w:rStyle w:val="Hyperlink"/>
-            <w:rFonts w:ascii="Times New Roman" w:eastAsia="Times New Roman" w:hAnsi="Times New Roman" w:cs="Times New Roman"/>
-            <w:sz w:val="21"/>
             <w:lang w:val="ru-RU"/>
           </w:rPr>
           <w:t>_1/</w:t>
@@ -1313,16 +1356,12 @@
         <w:r>
           <w:rPr>
             <w:rStyle w:val="Hyperlink"/>
-            <w:rFonts w:ascii="Times New Roman" w:eastAsia="Times New Roman" w:hAnsi="Times New Roman" w:cs="Times New Roman"/>
-            <w:sz w:val="21"/>
           </w:rPr>
           <w:t>Programming</w:t>
         </w:r>
         <w:r>
           <w:rPr>
             <w:rStyle w:val="Hyperlink"/>
-            <w:rFonts w:ascii="Times New Roman" w:eastAsia="Times New Roman" w:hAnsi="Times New Roman" w:cs="Times New Roman"/>
-            <w:sz w:val="21"/>
             <w:lang w:val="ru-RU"/>
           </w:rPr>
           <w:t>/</w:t>
@@ -1330,16 +1369,12 @@
         <w:r>
           <w:rPr>
             <w:rStyle w:val="Hyperlink"/>
-            <w:rFonts w:ascii="Times New Roman" w:eastAsia="Times New Roman" w:hAnsi="Times New Roman" w:cs="Times New Roman"/>
-            <w:sz w:val="21"/>
           </w:rPr>
           <w:t>Lab</w:t>
         </w:r>
         <w:r>
           <w:rPr>
             <w:rStyle w:val="Hyperlink"/>
-            <w:rFonts w:ascii="Times New Roman" w:eastAsia="Times New Roman" w:hAnsi="Times New Roman" w:cs="Times New Roman"/>
-            <w:sz w:val="21"/>
             <w:lang w:val="ru-RU"/>
           </w:rPr>
           <w:t>1/</w:t>
@@ -1347,16 +1382,12 @@
         <w:r>
           <w:rPr>
             <w:rStyle w:val="Hyperlink"/>
-            <w:rFonts w:ascii="Times New Roman" w:eastAsia="Times New Roman" w:hAnsi="Times New Roman" w:cs="Times New Roman"/>
-            <w:sz w:val="21"/>
           </w:rPr>
           <w:t>Main</w:t>
         </w:r>
         <w:r>
           <w:rPr>
             <w:rStyle w:val="Hyperlink"/>
-            <w:rFonts w:ascii="Times New Roman" w:eastAsia="Times New Roman" w:hAnsi="Times New Roman" w:cs="Times New Roman"/>
-            <w:sz w:val="21"/>
             <w:lang w:val="ru-RU"/>
           </w:rPr>
           <w:t>.</w:t>
@@ -1364,23 +1395,10 @@
         <w:r>
           <w:rPr>
             <w:rStyle w:val="Hyperlink"/>
-            <w:rFonts w:ascii="Times New Roman" w:eastAsia="Times New Roman" w:hAnsi="Times New Roman" w:cs="Times New Roman"/>
-            <w:sz w:val="21"/>
           </w:rPr>
           <w:t>java</w:t>
         </w:r>
       </w:hyperlink>
-    </w:p>
-    <w:p>
-      <w:pPr>
-        <w:spacing w:after="54"/>
-        <w:rPr>
-          <w:rFonts w:ascii="Times New Roman" w:eastAsia="Times New Roman" w:hAnsi="Times New Roman" w:cs="Times New Roman"/>
-          <w:color w:val="333333"/>
-          <w:sz w:val="21"/>
-          <w:lang w:val="ru-RU"/>
-        </w:rPr>
-      </w:pPr>
     </w:p>
     <w:p>
       <w:pPr>
@@ -1500,7 +1518,7 @@
                     <pic:cNvPicPr/>
                   </pic:nvPicPr>
                   <pic:blipFill>
-                    <a:blip r:embed="rId8"/>
+                    <a:blip r:embed="rId9"/>
                     <a:stretch>
                       <a:fillRect/>
                     </a:stretch>
@@ -1570,7 +1588,6 @@
           <w:color w:val="333333"/>
           <w:sz w:val="24"/>
         </w:rPr>
-        <w:lastRenderedPageBreak/>
         <w:t>Вывод</w:t>
       </w:r>
       <w:proofErr w:type="spellEnd"/>

</xml_diff>